<commit_message>
other config + config db
</commit_message>
<xml_diff>
--- a/db/db.docx
+++ b/db/db.docx
@@ -279,6 +279,168 @@
       </w:tr>
     </w:tbl>
     <w:p/>
+    <w:p>
+      <w:r>
+        <w:t>Tworzymy certyfikat</w:t>
+      </w:r>
+    </w:p>
+    <w:p>
+      <w:r>
+        <w:t>Tworzymy bazę danych na serwerze,</w:t>
+      </w:r>
+    </w:p>
+    <w:p>
+      <w:r>
+        <w:t xml:space="preserve">Wchodzimy w naszą domenę przez </w:t>
+      </w:r>
+      <w:proofErr w:type="spellStart"/>
+      <w:r>
+        <w:t>sftp</w:t>
+      </w:r>
+      <w:proofErr w:type="spellEnd"/>
+      <w:r>
+        <w:t xml:space="preserve"> </w:t>
+      </w:r>
+      <w:proofErr w:type="spellStart"/>
+      <w:r>
+        <w:t>bitvise</w:t>
+      </w:r>
+      <w:proofErr w:type="spellEnd"/>
+      <w:r>
+        <w:br/>
+        <w:t xml:space="preserve">tworzymy folder </w:t>
+      </w:r>
+      <w:proofErr w:type="spellStart"/>
+      <w:r>
+        <w:t>api</w:t>
+      </w:r>
+      <w:proofErr w:type="spellEnd"/>
+    </w:p>
+    <w:p>
+      <w:r>
+        <w:t xml:space="preserve">Za pomocą konsoli </w:t>
+      </w:r>
+      <w:proofErr w:type="spellStart"/>
+      <w:r>
+        <w:t>bsh</w:t>
+      </w:r>
+      <w:proofErr w:type="spellEnd"/>
+      <w:r>
+        <w:t xml:space="preserve"> w </w:t>
+      </w:r>
+      <w:proofErr w:type="spellStart"/>
+      <w:r>
+        <w:t>bitvise</w:t>
+      </w:r>
+      <w:proofErr w:type="spellEnd"/>
+      <w:r>
+        <w:t xml:space="preserve"> </w:t>
+      </w:r>
+      <w:proofErr w:type="spellStart"/>
+      <w:r>
+        <w:t>klonujmey</w:t>
+      </w:r>
+      <w:proofErr w:type="spellEnd"/>
+      <w:r>
+        <w:t xml:space="preserve"> tam </w:t>
+      </w:r>
+      <w:proofErr w:type="spellStart"/>
+      <w:r>
+        <w:t>backend</w:t>
+      </w:r>
+      <w:proofErr w:type="spellEnd"/>
+      <w:r>
+        <w:t xml:space="preserve"> z gita</w:t>
+      </w:r>
+    </w:p>
+    <w:p>
+      <w:r>
+        <w:t xml:space="preserve">Z </w:t>
+      </w:r>
+      <w:proofErr w:type="spellStart"/>
+      <w:r>
+        <w:t>directAdmina</w:t>
+      </w:r>
+      <w:proofErr w:type="spellEnd"/>
+      <w:r>
+        <w:t xml:space="preserve"> tworzymy aplikację </w:t>
+      </w:r>
+      <w:proofErr w:type="spellStart"/>
+      <w:r>
+        <w:t>nodeJS</w:t>
+      </w:r>
+      <w:proofErr w:type="spellEnd"/>
+    </w:p>
+    <w:p>
+      <w:r>
+        <w:t xml:space="preserve">Ustawiamy wszystko, dodajemy prefiks </w:t>
+      </w:r>
+      <w:proofErr w:type="spellStart"/>
+      <w:r>
+        <w:t>api</w:t>
+      </w:r>
+      <w:proofErr w:type="spellEnd"/>
+      <w:r>
+        <w:t xml:space="preserve">, </w:t>
+      </w:r>
+      <w:proofErr w:type="spellStart"/>
+      <w:r>
+        <w:t>żebu</w:t>
+      </w:r>
+      <w:proofErr w:type="spellEnd"/>
+      <w:r>
+        <w:t xml:space="preserve"> oddzielnie szły tematy na be i fe</w:t>
+      </w:r>
+    </w:p>
+    <w:p>
+      <w:r>
+        <w:t>Wybieramy plik startowy /</w:t>
+      </w:r>
+      <w:proofErr w:type="spellStart"/>
+      <w:r>
+        <w:t>dist</w:t>
+      </w:r>
+      <w:proofErr w:type="spellEnd"/>
+      <w:r>
+        <w:t>/index.js</w:t>
+      </w:r>
+    </w:p>
+    <w:p>
+      <w:r>
+        <w:t>Tworzymy aplikację</w:t>
+      </w:r>
+    </w:p>
+    <w:p>
+      <w:r>
+        <w:t xml:space="preserve">Instalacja </w:t>
+      </w:r>
+      <w:proofErr w:type="spellStart"/>
+      <w:r>
+        <w:t>npm</w:t>
+      </w:r>
+      <w:proofErr w:type="spellEnd"/>
+      <w:r>
+        <w:t xml:space="preserve"> na serwerze</w:t>
+      </w:r>
+    </w:p>
+    <w:p>
+      <w:r>
+        <w:t xml:space="preserve">Instalacja </w:t>
+      </w:r>
+      <w:proofErr w:type="spellStart"/>
+      <w:r>
+        <w:t>js</w:t>
+      </w:r>
+      <w:proofErr w:type="spellEnd"/>
+      <w:r>
+        <w:t xml:space="preserve"> scripts – budowa aplikacji</w:t>
+      </w:r>
+    </w:p>
+    <w:p>
+      <w:r>
+        <w:br/>
+      </w:r>
+    </w:p>
     <w:sectPr>
       <w:pgSz w:w="11906" w:h="16838"/>
       <w:pgMar w:top="1417" w:right="1417" w:bottom="1417" w:left="1417" w:header="708" w:footer="708" w:gutter="0"/>

</xml_diff>